<commit_message>
SRI - not much progress
</commit_message>
<xml_diff>
--- a/Doc/SRI deriv.docx
+++ b/Doc/SRI deriv.docx
@@ -1856,13 +1856,7 @@
                 <w:rPr>
                   <w:rFonts w:ascii="Cambria Math" w:eastAsiaTheme="minorEastAsia" w:hAnsi="Cambria Math"/>
                 </w:rPr>
-                <m:t>+</m:t>
-              </m:r>
-              <m:r>
-                <w:rPr>
-                  <w:rFonts w:ascii="Cambria Math" w:eastAsiaTheme="minorEastAsia" w:hAnsi="Cambria Math"/>
-                </w:rPr>
-                <m:t>e</m:t>
+                <m:t>+e</m:t>
               </m:r>
               <m:func>
                 <m:funcPr>
@@ -2426,13 +2420,7 @@
             <w:rPr>
               <w:rFonts w:ascii="Cambria Math" w:eastAsiaTheme="minorEastAsia" w:hAnsi="Cambria Math"/>
             </w:rPr>
-            <m:t>+</m:t>
-          </m:r>
-          <m:r>
-            <w:rPr>
-              <w:rFonts w:ascii="Cambria Math" w:eastAsiaTheme="minorEastAsia" w:hAnsi="Cambria Math"/>
-            </w:rPr>
-            <m:t>e</m:t>
+            <m:t>+e</m:t>
           </m:r>
           <m:func>
             <m:funcPr>
@@ -3011,13 +2999,7 @@
             <w:rPr>
               <w:rFonts w:ascii="Cambria Math" w:eastAsiaTheme="minorEastAsia" w:hAnsi="Cambria Math"/>
             </w:rPr>
-            <m:t>+</m:t>
-          </m:r>
-          <m:r>
-            <w:rPr>
-              <w:rFonts w:ascii="Cambria Math" w:eastAsiaTheme="minorEastAsia" w:hAnsi="Cambria Math"/>
-            </w:rPr>
-            <m:t>e</m:t>
+            <m:t>+e</m:t>
           </m:r>
           <m:func>
             <m:funcPr>
@@ -3509,13 +3491,7 @@
             <w:rPr>
               <w:rFonts w:ascii="Cambria Math" w:eastAsiaTheme="minorEastAsia" w:hAnsi="Cambria Math"/>
             </w:rPr>
-            <m:t>+</m:t>
-          </m:r>
-          <m:r>
-            <w:rPr>
-              <w:rFonts w:ascii="Cambria Math" w:eastAsiaTheme="minorEastAsia" w:hAnsi="Cambria Math"/>
-            </w:rPr>
-            <m:t>e</m:t>
+            <m:t>+e</m:t>
           </m:r>
           <m:func>
             <m:funcPr>
@@ -3573,16 +3549,7 @@
                 <w:rPr>
                   <w:rFonts w:ascii="Cambria Math" w:eastAsiaTheme="minorEastAsia" w:hAnsi="Cambria Math"/>
                 </w:rPr>
-                <m:t>l</m:t>
-              </m:r>
-              <m:r>
-                <m:rPr>
-                  <m:sty m:val="p"/>
-                </m:rPr>
-                <w:rPr>
-                  <w:rFonts w:ascii="Cambria Math" w:eastAsiaTheme="minorEastAsia" w:hAnsi="Cambria Math"/>
-                </w:rPr>
-                <m:t>n</m:t>
+                <m:t>ln</m:t>
               </m:r>
             </m:fName>
             <m:e>
@@ -4086,13 +4053,7 @@
             <w:rPr>
               <w:rFonts w:ascii="Cambria Math" w:eastAsiaTheme="minorEastAsia" w:hAnsi="Cambria Math"/>
             </w:rPr>
-            <m:t>+</m:t>
-          </m:r>
-          <m:r>
-            <w:rPr>
-              <w:rFonts w:ascii="Cambria Math" w:eastAsiaTheme="minorEastAsia" w:hAnsi="Cambria Math"/>
-            </w:rPr>
-            <m:t>e</m:t>
+            <m:t>+e</m:t>
           </m:r>
           <m:func>
             <m:funcPr>
@@ -4689,13 +4650,7 @@
             <w:rPr>
               <w:rFonts w:ascii="Cambria Math" w:eastAsiaTheme="minorEastAsia" w:hAnsi="Cambria Math"/>
             </w:rPr>
-            <m:t>+</m:t>
-          </m:r>
-          <m:r>
-            <w:rPr>
-              <w:rFonts w:ascii="Cambria Math" w:eastAsiaTheme="minorEastAsia" w:hAnsi="Cambria Math"/>
-            </w:rPr>
-            <m:t>e</m:t>
+            <m:t>+e</m:t>
           </m:r>
           <m:func>
             <m:funcPr>
@@ -6091,13 +6046,7 @@
             <w:rPr>
               <w:rFonts w:ascii="Cambria Math" w:eastAsiaTheme="minorEastAsia" w:hAnsi="Cambria Math"/>
             </w:rPr>
-            <m:t>+</m:t>
-          </m:r>
-          <m:r>
-            <w:rPr>
-              <w:rFonts w:ascii="Cambria Math" w:eastAsiaTheme="minorEastAsia" w:hAnsi="Cambria Math"/>
-            </w:rPr>
-            <m:t>e</m:t>
+            <m:t>+e</m:t>
           </m:r>
           <m:func>
             <m:funcPr>
@@ -6208,13 +6157,7 @@
                     <w:rPr>
                       <w:rFonts w:ascii="Cambria Math" w:eastAsiaTheme="minorEastAsia" w:hAnsi="Cambria Math"/>
                     </w:rPr>
-                    <m:t>d</m:t>
-                  </m:r>
-                  <m:r>
-                    <w:rPr>
-                      <w:rFonts w:ascii="Cambria Math" w:eastAsiaTheme="minorEastAsia" w:hAnsi="Cambria Math"/>
-                    </w:rPr>
-                    <m:t>[M]</m:t>
+                    <m:t>d[M]</m:t>
                   </m:r>
                   <m:sSub>
                     <m:sSubPr>
@@ -6640,13 +6583,7 @@
             <w:rPr>
               <w:rFonts w:ascii="Cambria Math" w:eastAsiaTheme="minorEastAsia" w:hAnsi="Cambria Math"/>
             </w:rPr>
-            <m:t>+</m:t>
-          </m:r>
-          <m:r>
-            <w:rPr>
-              <w:rFonts w:ascii="Cambria Math" w:eastAsiaTheme="minorEastAsia" w:hAnsi="Cambria Math"/>
-            </w:rPr>
-            <m:t>e</m:t>
+            <m:t>+e</m:t>
           </m:r>
           <m:func>
             <m:funcPr>
@@ -6835,13 +6772,7 @@
                 <w:rPr>
                   <w:rFonts w:ascii="Cambria Math" w:eastAsiaTheme="minorEastAsia" w:hAnsi="Cambria Math"/>
                 </w:rPr>
-                <m:t>+</m:t>
-              </m:r>
-              <m:r>
-                <w:rPr>
-                  <w:rFonts w:ascii="Cambria Math" w:eastAsiaTheme="minorEastAsia" w:hAnsi="Cambria Math"/>
-                </w:rPr>
-                <m:t>e</m:t>
+                <m:t>+e</m:t>
               </m:r>
             </m:e>
           </m:d>
@@ -7965,6 +7896,1072 @@
       </m:oMathPara>
     </w:p>
     <w:p>
+      <w:pPr>
+        <w:rPr>
+          <w:rFonts w:eastAsiaTheme="minorEastAsia"/>
+        </w:rPr>
+      </w:pPr>
+    </w:p>
+    <w:p>
+      <w:pPr>
+        <w:rPr>
+          <w:rFonts w:eastAsiaTheme="minorEastAsia"/>
+        </w:rPr>
+      </w:pPr>
+      <m:oMathPara>
+        <m:oMath>
+          <m:r>
+            <w:rPr>
+              <w:rFonts w:ascii="Cambria Math" w:eastAsiaTheme="minorEastAsia" w:hAnsi="Cambria Math"/>
+            </w:rPr>
+            <m:t>k=</m:t>
+          </m:r>
+          <m:sSub>
+            <m:sSubPr>
+              <m:ctrlPr>
+                <w:rPr>
+                  <w:rFonts w:ascii="Cambria Math" w:hAnsi="Cambria Math"/>
+                  <w:i/>
+                </w:rPr>
+              </m:ctrlPr>
+            </m:sSubPr>
+            <m:e>
+              <m:r>
+                <w:rPr>
+                  <w:rFonts w:ascii="Cambria Math" w:hAnsi="Cambria Math"/>
+                </w:rPr>
+                <m:t>k</m:t>
+              </m:r>
+            </m:e>
+            <m:sub>
+              <m:r>
+                <w:rPr>
+                  <w:rFonts w:ascii="Cambria Math" w:hAnsi="Cambria Math"/>
+                </w:rPr>
+                <m:t>∞</m:t>
+              </m:r>
+            </m:sub>
+          </m:sSub>
+          <m:d>
+            <m:dPr>
+              <m:ctrlPr>
+                <w:rPr>
+                  <w:rFonts w:ascii="Cambria Math" w:hAnsi="Cambria Math"/>
+                  <w:i/>
+                </w:rPr>
+              </m:ctrlPr>
+            </m:dPr>
+            <m:e>
+              <m:f>
+                <m:fPr>
+                  <m:ctrlPr>
+                    <w:rPr>
+                      <w:rFonts w:ascii="Cambria Math" w:hAnsi="Cambria Math"/>
+                      <w:i/>
+                    </w:rPr>
+                  </m:ctrlPr>
+                </m:fPr>
+                <m:num>
+                  <m:sSub>
+                    <m:sSubPr>
+                      <m:ctrlPr>
+                        <w:rPr>
+                          <w:rFonts w:ascii="Cambria Math" w:hAnsi="Cambria Math"/>
+                          <w:i/>
+                        </w:rPr>
+                      </m:ctrlPr>
+                    </m:sSubPr>
+                    <m:e>
+                      <m:r>
+                        <w:rPr>
+                          <w:rFonts w:ascii="Cambria Math" w:hAnsi="Cambria Math"/>
+                        </w:rPr>
+                        <m:t>P</m:t>
+                      </m:r>
+                    </m:e>
+                    <m:sub>
+                      <m:r>
+                        <w:rPr>
+                          <w:rFonts w:ascii="Cambria Math" w:hAnsi="Cambria Math"/>
+                        </w:rPr>
+                        <m:t>r</m:t>
+                      </m:r>
+                    </m:sub>
+                  </m:sSub>
+                </m:num>
+                <m:den>
+                  <m:r>
+                    <w:rPr>
+                      <w:rFonts w:ascii="Cambria Math" w:hAnsi="Cambria Math"/>
+                    </w:rPr>
+                    <m:t>1+</m:t>
+                  </m:r>
+                  <m:sSub>
+                    <m:sSubPr>
+                      <m:ctrlPr>
+                        <w:rPr>
+                          <w:rFonts w:ascii="Cambria Math" w:hAnsi="Cambria Math"/>
+                          <w:i/>
+                        </w:rPr>
+                      </m:ctrlPr>
+                    </m:sSubPr>
+                    <m:e>
+                      <m:r>
+                        <w:rPr>
+                          <w:rFonts w:ascii="Cambria Math" w:hAnsi="Cambria Math"/>
+                        </w:rPr>
+                        <m:t>P</m:t>
+                      </m:r>
+                    </m:e>
+                    <m:sub>
+                      <m:r>
+                        <w:rPr>
+                          <w:rFonts w:ascii="Cambria Math" w:hAnsi="Cambria Math"/>
+                        </w:rPr>
+                        <m:t>r</m:t>
+                      </m:r>
+                    </m:sub>
+                  </m:sSub>
+                </m:den>
+              </m:f>
+            </m:e>
+          </m:d>
+          <m:sSup>
+            <m:sSupPr>
+              <m:ctrlPr>
+                <w:rPr>
+                  <w:rFonts w:ascii="Cambria Math" w:eastAsiaTheme="minorEastAsia" w:hAnsi="Cambria Math"/>
+                  <w:i/>
+                </w:rPr>
+              </m:ctrlPr>
+            </m:sSupPr>
+            <m:e>
+              <m:d>
+                <m:dPr>
+                  <m:ctrlPr>
+                    <w:rPr>
+                      <w:rFonts w:ascii="Cambria Math" w:eastAsiaTheme="minorEastAsia" w:hAnsi="Cambria Math"/>
+                      <w:i/>
+                    </w:rPr>
+                  </m:ctrlPr>
+                </m:dPr>
+                <m:e>
+                  <m:r>
+                    <w:rPr>
+                      <w:rFonts w:ascii="Cambria Math" w:eastAsiaTheme="minorEastAsia" w:hAnsi="Cambria Math"/>
+                    </w:rPr>
+                    <m:t>a</m:t>
+                  </m:r>
+                  <m:func>
+                    <m:funcPr>
+                      <m:ctrlPr>
+                        <w:rPr>
+                          <w:rFonts w:ascii="Cambria Math" w:eastAsiaTheme="minorEastAsia" w:hAnsi="Cambria Math"/>
+                          <w:i/>
+                        </w:rPr>
+                      </m:ctrlPr>
+                    </m:funcPr>
+                    <m:fName>
+                      <m:r>
+                        <m:rPr>
+                          <m:sty m:val="p"/>
+                        </m:rPr>
+                        <w:rPr>
+                          <w:rFonts w:ascii="Cambria Math" w:eastAsiaTheme="minorEastAsia" w:hAnsi="Cambria Math"/>
+                        </w:rPr>
+                        <m:t>exp</m:t>
+                      </m:r>
+                    </m:fName>
+                    <m:e>
+                      <m:d>
+                        <m:dPr>
+                          <m:ctrlPr>
+                            <w:rPr>
+                              <w:rFonts w:ascii="Cambria Math" w:eastAsiaTheme="minorEastAsia" w:hAnsi="Cambria Math"/>
+                              <w:i/>
+                            </w:rPr>
+                          </m:ctrlPr>
+                        </m:dPr>
+                        <m:e>
+                          <m:r>
+                            <w:rPr>
+                              <w:rFonts w:ascii="Cambria Math" w:eastAsiaTheme="minorEastAsia" w:hAnsi="Cambria Math"/>
+                            </w:rPr>
+                            <m:t>-</m:t>
+                          </m:r>
+                          <m:f>
+                            <m:fPr>
+                              <m:ctrlPr>
+                                <w:rPr>
+                                  <w:rFonts w:ascii="Cambria Math" w:eastAsiaTheme="minorEastAsia" w:hAnsi="Cambria Math"/>
+                                  <w:i/>
+                                </w:rPr>
+                              </m:ctrlPr>
+                            </m:fPr>
+                            <m:num>
+                              <m:r>
+                                <w:rPr>
+                                  <w:rFonts w:ascii="Cambria Math" w:eastAsiaTheme="minorEastAsia" w:hAnsi="Cambria Math"/>
+                                </w:rPr>
+                                <m:t>b</m:t>
+                              </m:r>
+                            </m:num>
+                            <m:den>
+                              <m:r>
+                                <w:rPr>
+                                  <w:rFonts w:ascii="Cambria Math" w:eastAsiaTheme="minorEastAsia" w:hAnsi="Cambria Math"/>
+                                </w:rPr>
+                                <m:t>T</m:t>
+                              </m:r>
+                            </m:den>
+                          </m:f>
+                        </m:e>
+                      </m:d>
+                    </m:e>
+                  </m:func>
+                  <m:r>
+                    <w:rPr>
+                      <w:rFonts w:ascii="Cambria Math" w:eastAsiaTheme="minorEastAsia" w:hAnsi="Cambria Math"/>
+                    </w:rPr>
+                    <m:t>+</m:t>
+                  </m:r>
+                  <m:func>
+                    <m:funcPr>
+                      <m:ctrlPr>
+                        <w:rPr>
+                          <w:rFonts w:ascii="Cambria Math" w:eastAsiaTheme="minorEastAsia" w:hAnsi="Cambria Math"/>
+                          <w:i/>
+                        </w:rPr>
+                      </m:ctrlPr>
+                    </m:funcPr>
+                    <m:fName>
+                      <m:r>
+                        <m:rPr>
+                          <m:sty m:val="p"/>
+                        </m:rPr>
+                        <w:rPr>
+                          <w:rFonts w:ascii="Cambria Math" w:eastAsiaTheme="minorEastAsia" w:hAnsi="Cambria Math"/>
+                        </w:rPr>
+                        <m:t>exp</m:t>
+                      </m:r>
+                    </m:fName>
+                    <m:e>
+                      <m:d>
+                        <m:dPr>
+                          <m:ctrlPr>
+                            <w:rPr>
+                              <w:rFonts w:ascii="Cambria Math" w:eastAsiaTheme="minorEastAsia" w:hAnsi="Cambria Math"/>
+                              <w:i/>
+                            </w:rPr>
+                          </m:ctrlPr>
+                        </m:dPr>
+                        <m:e>
+                          <m:r>
+                            <w:rPr>
+                              <w:rFonts w:ascii="Cambria Math" w:eastAsiaTheme="minorEastAsia" w:hAnsi="Cambria Math"/>
+                            </w:rPr>
+                            <m:t>-</m:t>
+                          </m:r>
+                          <m:f>
+                            <m:fPr>
+                              <m:ctrlPr>
+                                <w:rPr>
+                                  <w:rFonts w:ascii="Cambria Math" w:eastAsiaTheme="minorEastAsia" w:hAnsi="Cambria Math"/>
+                                  <w:i/>
+                                </w:rPr>
+                              </m:ctrlPr>
+                            </m:fPr>
+                            <m:num>
+                              <m:r>
+                                <w:rPr>
+                                  <w:rFonts w:ascii="Cambria Math" w:eastAsiaTheme="minorEastAsia" w:hAnsi="Cambria Math"/>
+                                </w:rPr>
+                                <m:t>T</m:t>
+                              </m:r>
+                            </m:num>
+                            <m:den>
+                              <m:r>
+                                <w:rPr>
+                                  <w:rFonts w:ascii="Cambria Math" w:eastAsiaTheme="minorEastAsia" w:hAnsi="Cambria Math"/>
+                                </w:rPr>
+                                <m:t>c</m:t>
+                              </m:r>
+                            </m:den>
+                          </m:f>
+                        </m:e>
+                      </m:d>
+                    </m:e>
+                  </m:func>
+                </m:e>
+              </m:d>
+            </m:e>
+            <m:sup>
+              <m:f>
+                <m:fPr>
+                  <m:ctrlPr>
+                    <w:rPr>
+                      <w:rFonts w:ascii="Cambria Math" w:eastAsiaTheme="minorEastAsia" w:hAnsi="Cambria Math"/>
+                      <w:i/>
+                    </w:rPr>
+                  </m:ctrlPr>
+                </m:fPr>
+                <m:num>
+                  <m:r>
+                    <w:rPr>
+                      <w:rFonts w:ascii="Cambria Math" w:eastAsiaTheme="minorEastAsia" w:hAnsi="Cambria Math"/>
+                    </w:rPr>
+                    <m:t>1</m:t>
+                  </m:r>
+                </m:num>
+                <m:den>
+                  <m:r>
+                    <w:rPr>
+                      <w:rFonts w:ascii="Cambria Math" w:eastAsiaTheme="minorEastAsia" w:hAnsi="Cambria Math"/>
+                    </w:rPr>
+                    <m:t>1+</m:t>
+                  </m:r>
+                  <m:func>
+                    <m:funcPr>
+                      <m:ctrlPr>
+                        <w:rPr>
+                          <w:rFonts w:ascii="Cambria Math" w:eastAsiaTheme="minorEastAsia" w:hAnsi="Cambria Math"/>
+                          <w:i/>
+                        </w:rPr>
+                      </m:ctrlPr>
+                    </m:funcPr>
+                    <m:fName>
+                      <m:sSup>
+                        <m:sSupPr>
+                          <m:ctrlPr>
+                            <w:rPr>
+                              <w:rFonts w:ascii="Cambria Math" w:eastAsiaTheme="minorEastAsia" w:hAnsi="Cambria Math"/>
+                            </w:rPr>
+                          </m:ctrlPr>
+                        </m:sSupPr>
+                        <m:e>
+                          <m:r>
+                            <m:rPr>
+                              <m:sty m:val="p"/>
+                            </m:rPr>
+                            <w:rPr>
+                              <w:rFonts w:ascii="Cambria Math" w:eastAsiaTheme="minorEastAsia" w:hAnsi="Cambria Math"/>
+                            </w:rPr>
+                            <m:t>log</m:t>
+                          </m:r>
+                        </m:e>
+                        <m:sup>
+                          <m:r>
+                            <m:rPr>
+                              <m:sty m:val="p"/>
+                            </m:rPr>
+                            <w:rPr>
+                              <w:rFonts w:ascii="Cambria Math" w:eastAsiaTheme="minorEastAsia" w:hAnsi="Cambria Math"/>
+                            </w:rPr>
+                            <m:t>2</m:t>
+                          </m:r>
+                        </m:sup>
+                      </m:sSup>
+                    </m:fName>
+                    <m:e>
+                      <m:sSub>
+                        <m:sSubPr>
+                          <m:ctrlPr>
+                            <w:rPr>
+                              <w:rFonts w:ascii="Cambria Math" w:eastAsiaTheme="minorEastAsia" w:hAnsi="Cambria Math"/>
+                              <w:i/>
+                            </w:rPr>
+                          </m:ctrlPr>
+                        </m:sSubPr>
+                        <m:e>
+                          <m:r>
+                            <w:rPr>
+                              <w:rFonts w:ascii="Cambria Math" w:eastAsiaTheme="minorEastAsia" w:hAnsi="Cambria Math"/>
+                            </w:rPr>
+                            <m:t>P</m:t>
+                          </m:r>
+                        </m:e>
+                        <m:sub>
+                          <m:r>
+                            <w:rPr>
+                              <w:rFonts w:ascii="Cambria Math" w:eastAsiaTheme="minorEastAsia" w:hAnsi="Cambria Math"/>
+                            </w:rPr>
+                            <m:t>r</m:t>
+                          </m:r>
+                        </m:sub>
+                      </m:sSub>
+                    </m:e>
+                  </m:func>
+                </m:den>
+              </m:f>
+            </m:sup>
+          </m:sSup>
+          <m:r>
+            <w:rPr>
+              <w:rFonts w:ascii="Cambria Math" w:eastAsiaTheme="minorEastAsia" w:hAnsi="Cambria Math"/>
+            </w:rPr>
+            <m:t>d</m:t>
+          </m:r>
+          <m:r>
+            <w:rPr>
+              <w:rFonts w:ascii="Cambria Math" w:eastAsiaTheme="minorEastAsia" w:hAnsi="Cambria Math"/>
+            </w:rPr>
+            <m:t xml:space="preserve"> </m:t>
+          </m:r>
+          <m:sSup>
+            <m:sSupPr>
+              <m:ctrlPr>
+                <w:rPr>
+                  <w:rFonts w:ascii="Cambria Math" w:eastAsiaTheme="minorEastAsia" w:hAnsi="Cambria Math"/>
+                  <w:i/>
+                </w:rPr>
+              </m:ctrlPr>
+            </m:sSupPr>
+            <m:e>
+              <m:r>
+                <w:rPr>
+                  <w:rFonts w:ascii="Cambria Math" w:eastAsiaTheme="minorEastAsia" w:hAnsi="Cambria Math"/>
+                </w:rPr>
+                <m:t>T</m:t>
+              </m:r>
+            </m:e>
+            <m:sup>
+              <m:r>
+                <w:rPr>
+                  <w:rFonts w:ascii="Cambria Math" w:eastAsiaTheme="minorEastAsia" w:hAnsi="Cambria Math"/>
+                </w:rPr>
+                <m:t>e</m:t>
+              </m:r>
+            </m:sup>
+          </m:sSup>
+        </m:oMath>
+      </m:oMathPara>
+    </w:p>
+    <w:p>
+      <w:pPr>
+        <w:rPr>
+          <w:rFonts w:eastAsiaTheme="minorEastAsia"/>
+        </w:rPr>
+      </w:pPr>
+    </w:p>
+    <w:p>
+      <w:pPr>
+        <w:rPr>
+          <w:rFonts w:eastAsiaTheme="minorEastAsia"/>
+        </w:rPr>
+      </w:pPr>
+      <m:oMathPara>
+        <m:oMath>
+          <m:func>
+            <m:funcPr>
+              <m:ctrlPr>
+                <w:rPr>
+                  <w:rFonts w:ascii="Cambria Math" w:eastAsiaTheme="minorEastAsia" w:hAnsi="Cambria Math"/>
+                </w:rPr>
+              </m:ctrlPr>
+            </m:funcPr>
+            <m:fName>
+              <m:r>
+                <m:rPr>
+                  <m:sty m:val="p"/>
+                </m:rPr>
+                <w:rPr>
+                  <w:rFonts w:ascii="Cambria Math" w:eastAsiaTheme="minorEastAsia" w:hAnsi="Cambria Math"/>
+                </w:rPr>
+                <m:t>ln</m:t>
+              </m:r>
+            </m:fName>
+            <m:e>
+              <m:r>
+                <w:rPr>
+                  <w:rFonts w:ascii="Cambria Math" w:eastAsiaTheme="minorEastAsia" w:hAnsi="Cambria Math"/>
+                </w:rPr>
+                <m:t>k</m:t>
+              </m:r>
+            </m:e>
+          </m:func>
+          <m:r>
+            <w:rPr>
+              <w:rFonts w:ascii="Cambria Math" w:eastAsiaTheme="minorEastAsia" w:hAnsi="Cambria Math"/>
+            </w:rPr>
+            <m:t>=</m:t>
+          </m:r>
+          <m:func>
+            <m:funcPr>
+              <m:ctrlPr>
+                <w:rPr>
+                  <w:rFonts w:ascii="Cambria Math" w:eastAsiaTheme="minorEastAsia" w:hAnsi="Cambria Math"/>
+                  <w:i/>
+                </w:rPr>
+              </m:ctrlPr>
+            </m:funcPr>
+            <m:fName>
+              <m:r>
+                <m:rPr>
+                  <m:sty m:val="p"/>
+                </m:rPr>
+                <w:rPr>
+                  <w:rFonts w:ascii="Cambria Math" w:eastAsiaTheme="minorEastAsia" w:hAnsi="Cambria Math"/>
+                </w:rPr>
+                <m:t>ln</m:t>
+              </m:r>
+            </m:fName>
+            <m:e>
+              <m:d>
+                <m:dPr>
+                  <m:ctrlPr>
+                    <w:rPr>
+                      <w:rFonts w:ascii="Cambria Math" w:eastAsiaTheme="minorEastAsia" w:hAnsi="Cambria Math"/>
+                      <w:i/>
+                    </w:rPr>
+                  </m:ctrlPr>
+                </m:dPr>
+                <m:e>
+                  <m:r>
+                    <w:rPr>
+                      <w:rFonts w:ascii="Cambria Math" w:eastAsiaTheme="minorEastAsia" w:hAnsi="Cambria Math"/>
+                    </w:rPr>
+                    <m:t>d</m:t>
+                  </m:r>
+                  <m:f>
+                    <m:fPr>
+                      <m:ctrlPr>
+                        <w:rPr>
+                          <w:rFonts w:ascii="Cambria Math" w:eastAsiaTheme="minorEastAsia" w:hAnsi="Cambria Math"/>
+                          <w:i/>
+                        </w:rPr>
+                      </m:ctrlPr>
+                    </m:fPr>
+                    <m:num>
+                      <m:sSub>
+                        <m:sSubPr>
+                          <m:ctrlPr>
+                            <w:rPr>
+                              <w:rFonts w:ascii="Cambria Math" w:eastAsiaTheme="minorEastAsia" w:hAnsi="Cambria Math"/>
+                              <w:i/>
+                            </w:rPr>
+                          </m:ctrlPr>
+                        </m:sSubPr>
+                        <m:e>
+                          <m:r>
+                            <w:rPr>
+                              <w:rFonts w:ascii="Cambria Math" w:eastAsiaTheme="minorEastAsia" w:hAnsi="Cambria Math"/>
+                            </w:rPr>
+                            <m:t>k</m:t>
+                          </m:r>
+                        </m:e>
+                        <m:sub>
+                          <m:r>
+                            <w:rPr>
+                              <w:rFonts w:ascii="Cambria Math" w:eastAsiaTheme="minorEastAsia" w:hAnsi="Cambria Math"/>
+                            </w:rPr>
+                            <m:t>0</m:t>
+                          </m:r>
+                        </m:sub>
+                      </m:sSub>
+                      <m:r>
+                        <w:rPr>
+                          <w:rFonts w:ascii="Cambria Math" w:eastAsiaTheme="minorEastAsia" w:hAnsi="Cambria Math"/>
+                        </w:rPr>
+                        <m:t>[M]</m:t>
+                      </m:r>
+                    </m:num>
+                    <m:den>
+                      <m:r>
+                        <w:rPr>
+                          <w:rFonts w:ascii="Cambria Math" w:eastAsiaTheme="minorEastAsia" w:hAnsi="Cambria Math"/>
+                        </w:rPr>
+                        <m:t>1+</m:t>
+                      </m:r>
+                      <m:sSub>
+                        <m:sSubPr>
+                          <m:ctrlPr>
+                            <w:rPr>
+                              <w:rFonts w:ascii="Cambria Math" w:eastAsiaTheme="minorEastAsia" w:hAnsi="Cambria Math"/>
+                              <w:i/>
+                            </w:rPr>
+                          </m:ctrlPr>
+                        </m:sSubPr>
+                        <m:e>
+                          <m:r>
+                            <w:rPr>
+                              <w:rFonts w:ascii="Cambria Math" w:eastAsiaTheme="minorEastAsia" w:hAnsi="Cambria Math"/>
+                            </w:rPr>
+                            <m:t>P</m:t>
+                          </m:r>
+                        </m:e>
+                        <m:sub>
+                          <m:r>
+                            <w:rPr>
+                              <w:rFonts w:ascii="Cambria Math" w:eastAsiaTheme="minorEastAsia" w:hAnsi="Cambria Math"/>
+                            </w:rPr>
+                            <m:t>r</m:t>
+                          </m:r>
+                        </m:sub>
+                      </m:sSub>
+                    </m:den>
+                  </m:f>
+                </m:e>
+              </m:d>
+            </m:e>
+          </m:func>
+          <m:r>
+            <w:rPr>
+              <w:rFonts w:ascii="Cambria Math" w:eastAsiaTheme="minorEastAsia" w:hAnsi="Cambria Math"/>
+            </w:rPr>
+            <m:t>+</m:t>
+          </m:r>
+          <m:f>
+            <m:fPr>
+              <m:ctrlPr>
+                <w:rPr>
+                  <w:rFonts w:ascii="Cambria Math" w:eastAsiaTheme="minorEastAsia" w:hAnsi="Cambria Math"/>
+                  <w:i/>
+                </w:rPr>
+              </m:ctrlPr>
+            </m:fPr>
+            <m:num>
+              <m:func>
+                <m:funcPr>
+                  <m:ctrlPr>
+                    <w:rPr>
+                      <w:rFonts w:ascii="Cambria Math" w:eastAsiaTheme="minorEastAsia" w:hAnsi="Cambria Math"/>
+                      <w:i/>
+                    </w:rPr>
+                  </m:ctrlPr>
+                </m:funcPr>
+                <m:fName>
+                  <m:r>
+                    <m:rPr>
+                      <m:sty m:val="p"/>
+                    </m:rPr>
+                    <w:rPr>
+                      <w:rFonts w:ascii="Cambria Math" w:eastAsiaTheme="minorEastAsia" w:hAnsi="Cambria Math"/>
+                    </w:rPr>
+                    <m:t>ln</m:t>
+                  </m:r>
+                </m:fName>
+                <m:e>
+                  <m:d>
+                    <m:dPr>
+                      <m:ctrlPr>
+                        <w:rPr>
+                          <w:rFonts w:ascii="Cambria Math" w:eastAsiaTheme="minorEastAsia" w:hAnsi="Cambria Math"/>
+                          <w:i/>
+                        </w:rPr>
+                      </m:ctrlPr>
+                    </m:dPr>
+                    <m:e>
+                      <m:r>
+                        <w:rPr>
+                          <w:rFonts w:ascii="Cambria Math" w:eastAsiaTheme="minorEastAsia" w:hAnsi="Cambria Math"/>
+                        </w:rPr>
+                        <m:t>a</m:t>
+                      </m:r>
+                      <m:func>
+                        <m:funcPr>
+                          <m:ctrlPr>
+                            <w:rPr>
+                              <w:rFonts w:ascii="Cambria Math" w:eastAsiaTheme="minorEastAsia" w:hAnsi="Cambria Math"/>
+                              <w:i/>
+                            </w:rPr>
+                          </m:ctrlPr>
+                        </m:funcPr>
+                        <m:fName>
+                          <m:r>
+                            <m:rPr>
+                              <m:sty m:val="p"/>
+                            </m:rPr>
+                            <w:rPr>
+                              <w:rFonts w:ascii="Cambria Math" w:eastAsiaTheme="minorEastAsia" w:hAnsi="Cambria Math"/>
+                            </w:rPr>
+                            <m:t>exp</m:t>
+                          </m:r>
+                          <m:ctrlPr>
+                            <w:rPr>
+                              <w:rFonts w:ascii="Cambria Math" w:eastAsiaTheme="minorEastAsia" w:hAnsi="Cambria Math"/>
+                            </w:rPr>
+                          </m:ctrlPr>
+                        </m:fName>
+                        <m:e>
+                          <m:d>
+                            <m:dPr>
+                              <m:ctrlPr>
+                                <w:rPr>
+                                  <w:rFonts w:ascii="Cambria Math" w:eastAsiaTheme="minorEastAsia" w:hAnsi="Cambria Math"/>
+                                  <w:i/>
+                                </w:rPr>
+                              </m:ctrlPr>
+                            </m:dPr>
+                            <m:e>
+                              <m:r>
+                                <w:rPr>
+                                  <w:rFonts w:ascii="Cambria Math" w:eastAsiaTheme="minorEastAsia" w:hAnsi="Cambria Math"/>
+                                </w:rPr>
+                                <m:t>-</m:t>
+                              </m:r>
+                              <m:f>
+                                <m:fPr>
+                                  <m:ctrlPr>
+                                    <w:rPr>
+                                      <w:rFonts w:ascii="Cambria Math" w:eastAsiaTheme="minorEastAsia" w:hAnsi="Cambria Math"/>
+                                      <w:i/>
+                                    </w:rPr>
+                                  </m:ctrlPr>
+                                </m:fPr>
+                                <m:num>
+                                  <m:r>
+                                    <w:rPr>
+                                      <w:rFonts w:ascii="Cambria Math" w:eastAsiaTheme="minorEastAsia" w:hAnsi="Cambria Math"/>
+                                    </w:rPr>
+                                    <m:t>b</m:t>
+                                  </m:r>
+                                </m:num>
+                                <m:den>
+                                  <m:r>
+                                    <w:rPr>
+                                      <w:rFonts w:ascii="Cambria Math" w:eastAsiaTheme="minorEastAsia" w:hAnsi="Cambria Math"/>
+                                    </w:rPr>
+                                    <m:t>T</m:t>
+                                  </m:r>
+                                </m:den>
+                              </m:f>
+                            </m:e>
+                          </m:d>
+                        </m:e>
+                      </m:func>
+                      <m:r>
+                        <w:rPr>
+                          <w:rFonts w:ascii="Cambria Math" w:eastAsiaTheme="minorEastAsia" w:hAnsi="Cambria Math"/>
+                        </w:rPr>
+                        <m:t>+</m:t>
+                      </m:r>
+                      <m:func>
+                        <m:funcPr>
+                          <m:ctrlPr>
+                            <w:rPr>
+                              <w:rFonts w:ascii="Cambria Math" w:eastAsiaTheme="minorEastAsia" w:hAnsi="Cambria Math"/>
+                              <w:i/>
+                            </w:rPr>
+                          </m:ctrlPr>
+                        </m:funcPr>
+                        <m:fName>
+                          <m:r>
+                            <m:rPr>
+                              <m:sty m:val="p"/>
+                            </m:rPr>
+                            <w:rPr>
+                              <w:rFonts w:ascii="Cambria Math" w:eastAsiaTheme="minorEastAsia" w:hAnsi="Cambria Math"/>
+                            </w:rPr>
+                            <m:t>exp</m:t>
+                          </m:r>
+                        </m:fName>
+                        <m:e>
+                          <m:d>
+                            <m:dPr>
+                              <m:ctrlPr>
+                                <w:rPr>
+                                  <w:rFonts w:ascii="Cambria Math" w:eastAsiaTheme="minorEastAsia" w:hAnsi="Cambria Math"/>
+                                  <w:i/>
+                                </w:rPr>
+                              </m:ctrlPr>
+                            </m:dPr>
+                            <m:e>
+                              <m:r>
+                                <w:rPr>
+                                  <w:rFonts w:ascii="Cambria Math" w:eastAsiaTheme="minorEastAsia" w:hAnsi="Cambria Math"/>
+                                </w:rPr>
+                                <m:t>-</m:t>
+                              </m:r>
+                              <m:f>
+                                <m:fPr>
+                                  <m:ctrlPr>
+                                    <w:rPr>
+                                      <w:rFonts w:ascii="Cambria Math" w:eastAsiaTheme="minorEastAsia" w:hAnsi="Cambria Math"/>
+                                      <w:i/>
+                                    </w:rPr>
+                                  </m:ctrlPr>
+                                </m:fPr>
+                                <m:num>
+                                  <m:r>
+                                    <w:rPr>
+                                      <w:rFonts w:ascii="Cambria Math" w:eastAsiaTheme="minorEastAsia" w:hAnsi="Cambria Math"/>
+                                    </w:rPr>
+                                    <m:t>T</m:t>
+                                  </m:r>
+                                </m:num>
+                                <m:den>
+                                  <m:r>
+                                    <w:rPr>
+                                      <w:rFonts w:ascii="Cambria Math" w:eastAsiaTheme="minorEastAsia" w:hAnsi="Cambria Math"/>
+                                    </w:rPr>
+                                    <m:t>c</m:t>
+                                  </m:r>
+                                </m:den>
+                              </m:f>
+                            </m:e>
+                          </m:d>
+                        </m:e>
+                      </m:func>
+                    </m:e>
+                  </m:d>
+                </m:e>
+              </m:func>
+            </m:num>
+            <m:den>
+              <m:r>
+                <w:rPr>
+                  <w:rFonts w:ascii="Cambria Math" w:eastAsiaTheme="minorEastAsia" w:hAnsi="Cambria Math"/>
+                </w:rPr>
+                <m:t>1+</m:t>
+              </m:r>
+              <m:sSup>
+                <m:sSupPr>
+                  <m:ctrlPr>
+                    <w:rPr>
+                      <w:rFonts w:ascii="Cambria Math" w:eastAsiaTheme="minorEastAsia" w:hAnsi="Cambria Math"/>
+                      <w:i/>
+                    </w:rPr>
+                  </m:ctrlPr>
+                </m:sSupPr>
+                <m:e>
+                  <m:d>
+                    <m:dPr>
+                      <m:ctrlPr>
+                        <w:rPr>
+                          <w:rFonts w:ascii="Cambria Math" w:eastAsiaTheme="minorEastAsia" w:hAnsi="Cambria Math"/>
+                          <w:i/>
+                        </w:rPr>
+                      </m:ctrlPr>
+                    </m:dPr>
+                    <m:e>
+                      <m:func>
+                        <m:funcPr>
+                          <m:ctrlPr>
+                            <w:rPr>
+                              <w:rFonts w:ascii="Cambria Math" w:eastAsiaTheme="minorEastAsia" w:hAnsi="Cambria Math"/>
+                              <w:i/>
+                            </w:rPr>
+                          </m:ctrlPr>
+                        </m:funcPr>
+                        <m:fName>
+                          <m:r>
+                            <m:rPr>
+                              <m:sty m:val="p"/>
+                            </m:rPr>
+                            <w:rPr>
+                              <w:rFonts w:ascii="Cambria Math" w:eastAsiaTheme="minorEastAsia" w:hAnsi="Cambria Math"/>
+                            </w:rPr>
+                            <m:t>log</m:t>
+                          </m:r>
+                        </m:fName>
+                        <m:e>
+                          <m:r>
+                            <w:rPr>
+                              <w:rFonts w:ascii="Cambria Math" w:eastAsiaTheme="minorEastAsia" w:hAnsi="Cambria Math"/>
+                            </w:rPr>
+                            <m:t>e</m:t>
+                          </m:r>
+                        </m:e>
+                      </m:func>
+                    </m:e>
+                  </m:d>
+                </m:e>
+                <m:sup>
+                  <m:r>
+                    <w:rPr>
+                      <w:rFonts w:ascii="Cambria Math" w:eastAsiaTheme="minorEastAsia" w:hAnsi="Cambria Math"/>
+                    </w:rPr>
+                    <m:t>2</m:t>
+                  </m:r>
+                </m:sup>
+              </m:sSup>
+              <m:sSup>
+                <m:sSupPr>
+                  <m:ctrlPr>
+                    <w:rPr>
+                      <w:rFonts w:ascii="Cambria Math" w:eastAsiaTheme="minorEastAsia" w:hAnsi="Cambria Math"/>
+                      <w:i/>
+                    </w:rPr>
+                  </m:ctrlPr>
+                </m:sSupPr>
+                <m:e>
+                  <m:d>
+                    <m:dPr>
+                      <m:ctrlPr>
+                        <w:rPr>
+                          <w:rFonts w:ascii="Cambria Math" w:eastAsiaTheme="minorEastAsia" w:hAnsi="Cambria Math"/>
+                          <w:i/>
+                        </w:rPr>
+                      </m:ctrlPr>
+                    </m:dPr>
+                    <m:e>
+                      <m:func>
+                        <m:funcPr>
+                          <m:ctrlPr>
+                            <w:rPr>
+                              <w:rFonts w:ascii="Cambria Math" w:eastAsiaTheme="minorEastAsia" w:hAnsi="Cambria Math"/>
+                              <w:i/>
+                            </w:rPr>
+                          </m:ctrlPr>
+                        </m:funcPr>
+                        <m:fName>
+                          <m:r>
+                            <m:rPr>
+                              <m:sty m:val="p"/>
+                            </m:rPr>
+                            <w:rPr>
+                              <w:rFonts w:ascii="Cambria Math" w:eastAsiaTheme="minorEastAsia" w:hAnsi="Cambria Math"/>
+                            </w:rPr>
+                            <m:t>ln</m:t>
+                          </m:r>
+                        </m:fName>
+                        <m:e>
+                          <m:d>
+                            <m:dPr>
+                              <m:ctrlPr>
+                                <w:rPr>
+                                  <w:rFonts w:ascii="Cambria Math" w:eastAsia="Cambria Math" w:hAnsi="Cambria Math" w:cs="Cambria Math"/>
+                                  <w:i/>
+                                </w:rPr>
+                              </m:ctrlPr>
+                            </m:dPr>
+                            <m:e>
+                              <m:sSub>
+                                <m:sSubPr>
+                                  <m:ctrlPr>
+                                    <w:rPr>
+                                      <w:rFonts w:ascii="Cambria Math" w:eastAsiaTheme="minorEastAsia" w:hAnsi="Cambria Math"/>
+                                      <w:i/>
+                                    </w:rPr>
+                                  </m:ctrlPr>
+                                </m:sSubPr>
+                                <m:e>
+                                  <m:r>
+                                    <w:rPr>
+                                      <w:rFonts w:ascii="Cambria Math" w:eastAsiaTheme="minorEastAsia" w:hAnsi="Cambria Math"/>
+                                    </w:rPr>
+                                    <m:t>P</m:t>
+                                  </m:r>
+                                  <m:ctrlPr>
+                                    <w:rPr>
+                                      <w:rFonts w:ascii="Cambria Math" w:eastAsia="Cambria Math" w:hAnsi="Cambria Math" w:cs="Cambria Math"/>
+                                      <w:i/>
+                                    </w:rPr>
+                                  </m:ctrlPr>
+                                </m:e>
+                                <m:sub>
+                                  <m:r>
+                                    <w:rPr>
+                                      <w:rFonts w:ascii="Cambria Math" w:eastAsiaTheme="minorEastAsia" w:hAnsi="Cambria Math"/>
+                                    </w:rPr>
+                                    <m:t>r</m:t>
+                                  </m:r>
+                                </m:sub>
+                              </m:sSub>
+                              <m:ctrlPr>
+                                <w:rPr>
+                                  <w:rFonts w:ascii="Cambria Math" w:eastAsiaTheme="minorEastAsia" w:hAnsi="Cambria Math"/>
+                                  <w:i/>
+                                </w:rPr>
+                              </m:ctrlPr>
+                            </m:e>
+                          </m:d>
+                        </m:e>
+                      </m:func>
+                    </m:e>
+                  </m:d>
+                </m:e>
+                <m:sup>
+                  <m:r>
+                    <w:rPr>
+                      <w:rFonts w:ascii="Cambria Math" w:eastAsiaTheme="minorEastAsia" w:hAnsi="Cambria Math"/>
+                    </w:rPr>
+                    <m:t>2</m:t>
+                  </m:r>
+                </m:sup>
+              </m:sSup>
+            </m:den>
+          </m:f>
+          <m:r>
+            <w:rPr>
+              <w:rFonts w:ascii="Cambria Math" w:eastAsiaTheme="minorEastAsia" w:hAnsi="Cambria Math"/>
+            </w:rPr>
+            <m:t>+e</m:t>
+          </m:r>
+          <m:func>
+            <m:funcPr>
+              <m:ctrlPr>
+                <w:rPr>
+                  <w:rFonts w:ascii="Cambria Math" w:eastAsiaTheme="minorEastAsia" w:hAnsi="Cambria Math"/>
+                  <w:i/>
+                </w:rPr>
+              </m:ctrlPr>
+            </m:funcPr>
+            <m:fName>
+              <m:r>
+                <m:rPr>
+                  <m:sty m:val="p"/>
+                </m:rPr>
+                <w:rPr>
+                  <w:rFonts w:ascii="Cambria Math" w:eastAsiaTheme="minorEastAsia" w:hAnsi="Cambria Math"/>
+                </w:rPr>
+                <m:t>ln</m:t>
+              </m:r>
+            </m:fName>
+            <m:e>
+              <m:r>
+                <w:rPr>
+                  <w:rFonts w:ascii="Cambria Math" w:eastAsiaTheme="minorEastAsia" w:hAnsi="Cambria Math"/>
+                </w:rPr>
+                <m:t>T</m:t>
+              </m:r>
+            </m:e>
+          </m:func>
+        </m:oMath>
+      </m:oMathPara>
+    </w:p>
+    <w:p>
+      <w:pPr>
+        <w:rPr>
+          <w:rFonts w:eastAsiaTheme="minorEastAsia"/>
+        </w:rPr>
+      </w:pPr>
+    </w:p>
+    <w:p>
+      <w:pPr>
+        <w:rPr>
+          <w:rFonts w:eastAsiaTheme="minorEastAsia"/>
+        </w:rPr>
+      </w:pPr>
+      <w:r>
+        <w:rPr>
+          <w:rFonts w:eastAsiaTheme="minorEastAsia"/>
+        </w:rPr>
+        <w:t xml:space="preserve">Laplace </w:t>
+      </w:r>
+      <w:proofErr w:type="gramStart"/>
+      <w:r>
+        <w:rPr>
+          <w:rFonts w:eastAsiaTheme="minorEastAsia"/>
+        </w:rPr>
+        <w:t>transform</w:t>
+      </w:r>
+      <w:proofErr w:type="gramEnd"/>
+      <w:r>
+        <w:rPr>
+          <w:rFonts w:eastAsiaTheme="minorEastAsia"/>
+        </w:rPr>
+        <w:t>?</w:t>
+      </w:r>
+    </w:p>
+    <w:p>
+      <w:pPr>
+        <w:rPr>
+          <w:rFonts w:eastAsiaTheme="minorEastAsia"/>
+        </w:rPr>
+      </w:pPr>
+    </w:p>
+    <w:p>
       <w:r>
         <w:br w:type="page"/>
       </w:r>
@@ -8918,16 +9915,7 @@
                       <w:rPr>
                         <w:rFonts w:ascii="Cambria Math" w:eastAsiaTheme="minorEastAsia" w:hAnsi="Cambria Math"/>
                       </w:rPr>
-                      <m:t>l</m:t>
-                    </m:r>
-                    <m:r>
-                      <m:rPr>
-                        <m:sty m:val="p"/>
-                      </m:rPr>
-                      <w:rPr>
-                        <w:rFonts w:ascii="Cambria Math" w:eastAsiaTheme="minorEastAsia" w:hAnsi="Cambria Math"/>
-                      </w:rPr>
-                      <m:t>n</m:t>
+                      <m:t>ln</m:t>
                     </m:r>
                   </m:fName>
                   <m:e>
@@ -10114,16 +11102,7 @@
                       <w:rPr>
                         <w:rFonts w:ascii="Cambria Math" w:eastAsiaTheme="minorEastAsia" w:hAnsi="Cambria Math"/>
                       </w:rPr>
-                      <m:t>l</m:t>
-                    </m:r>
-                    <m:r>
-                      <m:rPr>
-                        <m:sty m:val="p"/>
-                      </m:rPr>
-                      <w:rPr>
-                        <w:rFonts w:ascii="Cambria Math" w:eastAsiaTheme="minorEastAsia" w:hAnsi="Cambria Math"/>
-                      </w:rPr>
-                      <m:t>n</m:t>
+                      <m:t>ln</m:t>
                     </m:r>
                   </m:fName>
                   <m:e>
@@ -10884,6 +11863,12 @@
                         </m:ctrlPr>
                       </m:dPr>
                       <m:e>
+                        <m:r>
+                          <w:rPr>
+                            <w:rFonts w:ascii="Cambria Math" w:eastAsiaTheme="minorEastAsia" w:hAnsi="Cambria Math"/>
+                          </w:rPr>
+                          <m:t>-</m:t>
+                        </m:r>
                         <m:f>
                           <m:fPr>
                             <m:ctrlPr>
@@ -10898,7 +11883,7 @@
                               <w:rPr>
                                 <w:rFonts w:ascii="Cambria Math" w:eastAsiaTheme="minorEastAsia" w:hAnsi="Cambria Math"/>
                               </w:rPr>
-                              <m:t>T</m:t>
+                              <m:t>b</m:t>
                             </m:r>
                           </m:num>
                           <m:den>
@@ -10906,7 +11891,7 @@
                               <w:rPr>
                                 <w:rFonts w:ascii="Cambria Math" w:eastAsiaTheme="minorEastAsia" w:hAnsi="Cambria Math"/>
                               </w:rPr>
-                              <m:t>c</m:t>
+                              <m:t>T</m:t>
                             </m:r>
                           </m:den>
                         </m:f>
@@ -11060,6 +12045,7 @@
                             <m:ctrlPr>
                               <w:rPr>
                                 <w:rFonts w:ascii="Cambria Math" w:eastAsiaTheme="minorEastAsia" w:hAnsi="Cambria Math"/>
+                                <w:i/>
                               </w:rPr>
                             </m:ctrlPr>
                           </m:funcPr>
@@ -11076,7 +12062,6 @@
                             <m:ctrlPr>
                               <w:rPr>
                                 <w:rFonts w:ascii="Cambria Math" w:eastAsiaTheme="minorEastAsia" w:hAnsi="Cambria Math"/>
-                                <w:i/>
                               </w:rPr>
                             </m:ctrlPr>
                           </m:fName>
@@ -11091,6 +12076,85 @@
                                 </m:ctrlPr>
                               </m:dPr>
                               <m:e>
+                                <m:r>
+                                  <w:rPr>
+                                    <w:rFonts w:ascii="Cambria Math" w:eastAsiaTheme="minorEastAsia" w:hAnsi="Cambria Math"/>
+                                  </w:rPr>
+                                  <m:t>-</m:t>
+                                </m:r>
+                                <m:f>
+                                  <m:fPr>
+                                    <m:ctrlPr>
+                                      <w:rPr>
+                                        <w:rFonts w:ascii="Cambria Math" w:eastAsiaTheme="minorEastAsia" w:hAnsi="Cambria Math"/>
+                                        <w:i/>
+                                      </w:rPr>
+                                    </m:ctrlPr>
+                                  </m:fPr>
+                                  <m:num>
+                                    <m:r>
+                                      <w:rPr>
+                                        <w:rFonts w:ascii="Cambria Math" w:eastAsiaTheme="minorEastAsia" w:hAnsi="Cambria Math"/>
+                                      </w:rPr>
+                                      <m:t>b</m:t>
+                                    </m:r>
+                                  </m:num>
+                                  <m:den>
+                                    <m:r>
+                                      <w:rPr>
+                                        <w:rFonts w:ascii="Cambria Math" w:eastAsiaTheme="minorEastAsia" w:hAnsi="Cambria Math"/>
+                                      </w:rPr>
+                                      <m:t>T</m:t>
+                                    </m:r>
+                                  </m:den>
+                                </m:f>
+                              </m:e>
+                            </m:d>
+                          </m:e>
+                        </m:func>
+                        <m:r>
+                          <w:rPr>
+                            <w:rFonts w:ascii="Cambria Math" w:eastAsiaTheme="minorEastAsia" w:hAnsi="Cambria Math"/>
+                          </w:rPr>
+                          <m:t>+</m:t>
+                        </m:r>
+                        <m:func>
+                          <m:funcPr>
+                            <m:ctrlPr>
+                              <w:rPr>
+                                <w:rFonts w:ascii="Cambria Math" w:eastAsiaTheme="minorEastAsia" w:hAnsi="Cambria Math"/>
+                                <w:i/>
+                              </w:rPr>
+                            </m:ctrlPr>
+                          </m:funcPr>
+                          <m:fName>
+                            <m:r>
+                              <m:rPr>
+                                <m:sty m:val="p"/>
+                              </m:rPr>
+                              <w:rPr>
+                                <w:rFonts w:ascii="Cambria Math" w:eastAsiaTheme="minorEastAsia" w:hAnsi="Cambria Math"/>
+                              </w:rPr>
+                              <m:t>exp</m:t>
+                            </m:r>
+                          </m:fName>
+                          <m:e>
+                            <m:d>
+                              <m:dPr>
+                                <m:ctrlPr>
+                                  <w:rPr>
+                                    <w:rFonts w:ascii="Cambria Math" w:eastAsiaTheme="minorEastAsia" w:hAnsi="Cambria Math"/>
+                                    <w:i/>
+                                  </w:rPr>
+                                </m:ctrlPr>
+                              </m:dPr>
+                              <m:e>
+                                <m:r>
+                                  <w:rPr>
+                                    <w:rFonts w:ascii="Cambria Math" w:eastAsiaTheme="minorEastAsia" w:hAnsi="Cambria Math"/>
+                                  </w:rPr>
+                                  <m:t>-</m:t>
+                                </m:r>
                                 <m:f>
                                   <m:fPr>
                                     <m:ctrlPr>
@@ -11114,78 +12178,6 @@
                                         <w:rFonts w:ascii="Cambria Math" w:eastAsiaTheme="minorEastAsia" w:hAnsi="Cambria Math"/>
                                       </w:rPr>
                                       <m:t>c</m:t>
-                                    </m:r>
-                                  </m:den>
-                                </m:f>
-                              </m:e>
-                            </m:d>
-                          </m:e>
-                        </m:func>
-                        <m:r>
-                          <w:rPr>
-                            <w:rFonts w:ascii="Cambria Math" w:eastAsiaTheme="minorEastAsia" w:hAnsi="Cambria Math"/>
-                          </w:rPr>
-                          <m:t>+</m:t>
-                        </m:r>
-                        <m:func>
-                          <m:funcPr>
-                            <m:ctrlPr>
-                              <w:rPr>
-                                <w:rFonts w:ascii="Cambria Math" w:eastAsiaTheme="minorEastAsia" w:hAnsi="Cambria Math"/>
-                              </w:rPr>
-                            </m:ctrlPr>
-                          </m:funcPr>
-                          <m:fName>
-                            <m:r>
-                              <m:rPr>
-                                <m:sty m:val="p"/>
-                              </m:rPr>
-                              <w:rPr>
-                                <w:rFonts w:ascii="Cambria Math" w:eastAsiaTheme="minorEastAsia" w:hAnsi="Cambria Math"/>
-                              </w:rPr>
-                              <m:t>exp</m:t>
-                            </m:r>
-                            <m:ctrlPr>
-                              <w:rPr>
-                                <w:rFonts w:ascii="Cambria Math" w:eastAsiaTheme="minorEastAsia" w:hAnsi="Cambria Math"/>
-                                <w:i/>
-                              </w:rPr>
-                            </m:ctrlPr>
-                          </m:fName>
-                          <m:e>
-                            <m:d>
-                              <m:dPr>
-                                <m:ctrlPr>
-                                  <w:rPr>
-                                    <w:rFonts w:ascii="Cambria Math" w:eastAsiaTheme="minorEastAsia" w:hAnsi="Cambria Math"/>
-                                    <w:i/>
-                                  </w:rPr>
-                                </m:ctrlPr>
-                              </m:dPr>
-                              <m:e>
-                                <m:f>
-                                  <m:fPr>
-                                    <m:ctrlPr>
-                                      <w:rPr>
-                                        <w:rFonts w:ascii="Cambria Math" w:eastAsiaTheme="minorEastAsia" w:hAnsi="Cambria Math"/>
-                                        <w:i/>
-                                      </w:rPr>
-                                    </m:ctrlPr>
-                                  </m:fPr>
-                                  <m:num>
-                                    <m:r>
-                                      <w:rPr>
-                                        <w:rFonts w:ascii="Cambria Math" w:eastAsiaTheme="minorEastAsia" w:hAnsi="Cambria Math"/>
-                                      </w:rPr>
-                                      <m:t>b</m:t>
-                                    </m:r>
-                                  </m:num>
-                                  <m:den>
-                                    <m:r>
-                                      <w:rPr>
-                                        <w:rFonts w:ascii="Cambria Math" w:eastAsiaTheme="minorEastAsia" w:hAnsi="Cambria Math"/>
-                                      </w:rPr>
-                                      <m:t>T</m:t>
                                     </m:r>
                                   </m:den>
                                 </m:f>
@@ -11326,6 +12318,12 @@
                         </m:ctrlPr>
                       </m:dPr>
                       <m:e>
+                        <m:r>
+                          <w:rPr>
+                            <w:rFonts w:ascii="Cambria Math" w:eastAsiaTheme="minorEastAsia" w:hAnsi="Cambria Math"/>
+                          </w:rPr>
+                          <m:t>-</m:t>
+                        </m:r>
                         <m:f>
                           <m:fPr>
                             <m:ctrlPr>
@@ -11340,7 +12338,7 @@
                               <w:rPr>
                                 <w:rFonts w:ascii="Cambria Math" w:eastAsiaTheme="minorEastAsia" w:hAnsi="Cambria Math"/>
                               </w:rPr>
-                              <m:t>T</m:t>
+                              <m:t>b</m:t>
                             </m:r>
                           </m:num>
                           <m:den>
@@ -11348,7 +12346,7 @@
                               <w:rPr>
                                 <w:rFonts w:ascii="Cambria Math" w:eastAsiaTheme="minorEastAsia" w:hAnsi="Cambria Math"/>
                               </w:rPr>
-                              <m:t>c</m:t>
+                              <m:t>T</m:t>
                             </m:r>
                           </m:den>
                         </m:f>
@@ -11502,6 +12500,7 @@
                             <m:ctrlPr>
                               <w:rPr>
                                 <w:rFonts w:ascii="Cambria Math" w:eastAsiaTheme="minorEastAsia" w:hAnsi="Cambria Math"/>
+                                <w:i/>
                               </w:rPr>
                             </m:ctrlPr>
                           </m:funcPr>
@@ -11518,7 +12517,6 @@
                             <m:ctrlPr>
                               <w:rPr>
                                 <w:rFonts w:ascii="Cambria Math" w:eastAsiaTheme="minorEastAsia" w:hAnsi="Cambria Math"/>
-                                <w:i/>
                               </w:rPr>
                             </m:ctrlPr>
                           </m:fName>
@@ -11533,6 +12531,85 @@
                                 </m:ctrlPr>
                               </m:dPr>
                               <m:e>
+                                <m:r>
+                                  <w:rPr>
+                                    <w:rFonts w:ascii="Cambria Math" w:eastAsiaTheme="minorEastAsia" w:hAnsi="Cambria Math"/>
+                                  </w:rPr>
+                                  <m:t>-</m:t>
+                                </m:r>
+                                <m:f>
+                                  <m:fPr>
+                                    <m:ctrlPr>
+                                      <w:rPr>
+                                        <w:rFonts w:ascii="Cambria Math" w:eastAsiaTheme="minorEastAsia" w:hAnsi="Cambria Math"/>
+                                        <w:i/>
+                                      </w:rPr>
+                                    </m:ctrlPr>
+                                  </m:fPr>
+                                  <m:num>
+                                    <m:r>
+                                      <w:rPr>
+                                        <w:rFonts w:ascii="Cambria Math" w:eastAsiaTheme="minorEastAsia" w:hAnsi="Cambria Math"/>
+                                      </w:rPr>
+                                      <m:t>b</m:t>
+                                    </m:r>
+                                  </m:num>
+                                  <m:den>
+                                    <m:r>
+                                      <w:rPr>
+                                        <w:rFonts w:ascii="Cambria Math" w:eastAsiaTheme="minorEastAsia" w:hAnsi="Cambria Math"/>
+                                      </w:rPr>
+                                      <m:t>T</m:t>
+                                    </m:r>
+                                  </m:den>
+                                </m:f>
+                              </m:e>
+                            </m:d>
+                          </m:e>
+                        </m:func>
+                        <m:r>
+                          <w:rPr>
+                            <w:rFonts w:ascii="Cambria Math" w:eastAsiaTheme="minorEastAsia" w:hAnsi="Cambria Math"/>
+                          </w:rPr>
+                          <m:t>+</m:t>
+                        </m:r>
+                        <m:func>
+                          <m:funcPr>
+                            <m:ctrlPr>
+                              <w:rPr>
+                                <w:rFonts w:ascii="Cambria Math" w:eastAsiaTheme="minorEastAsia" w:hAnsi="Cambria Math"/>
+                                <w:i/>
+                              </w:rPr>
+                            </m:ctrlPr>
+                          </m:funcPr>
+                          <m:fName>
+                            <m:r>
+                              <m:rPr>
+                                <m:sty m:val="p"/>
+                              </m:rPr>
+                              <w:rPr>
+                                <w:rFonts w:ascii="Cambria Math" w:eastAsiaTheme="minorEastAsia" w:hAnsi="Cambria Math"/>
+                              </w:rPr>
+                              <m:t>exp</m:t>
+                            </m:r>
+                          </m:fName>
+                          <m:e>
+                            <m:d>
+                              <m:dPr>
+                                <m:ctrlPr>
+                                  <w:rPr>
+                                    <w:rFonts w:ascii="Cambria Math" w:eastAsiaTheme="minorEastAsia" w:hAnsi="Cambria Math"/>
+                                    <w:i/>
+                                  </w:rPr>
+                                </m:ctrlPr>
+                              </m:dPr>
+                              <m:e>
+                                <m:r>
+                                  <w:rPr>
+                                    <w:rFonts w:ascii="Cambria Math" w:eastAsiaTheme="minorEastAsia" w:hAnsi="Cambria Math"/>
+                                  </w:rPr>
+                                  <m:t>-</m:t>
+                                </m:r>
                                 <m:f>
                                   <m:fPr>
                                     <m:ctrlPr>
@@ -11556,78 +12633,6 @@
                                         <w:rFonts w:ascii="Cambria Math" w:eastAsiaTheme="minorEastAsia" w:hAnsi="Cambria Math"/>
                                       </w:rPr>
                                       <m:t>c</m:t>
-                                    </m:r>
-                                  </m:den>
-                                </m:f>
-                              </m:e>
-                            </m:d>
-                          </m:e>
-                        </m:func>
-                        <m:r>
-                          <w:rPr>
-                            <w:rFonts w:ascii="Cambria Math" w:eastAsiaTheme="minorEastAsia" w:hAnsi="Cambria Math"/>
-                          </w:rPr>
-                          <m:t>+</m:t>
-                        </m:r>
-                        <m:func>
-                          <m:funcPr>
-                            <m:ctrlPr>
-                              <w:rPr>
-                                <w:rFonts w:ascii="Cambria Math" w:eastAsiaTheme="minorEastAsia" w:hAnsi="Cambria Math"/>
-                              </w:rPr>
-                            </m:ctrlPr>
-                          </m:funcPr>
-                          <m:fName>
-                            <m:r>
-                              <m:rPr>
-                                <m:sty m:val="p"/>
-                              </m:rPr>
-                              <w:rPr>
-                                <w:rFonts w:ascii="Cambria Math" w:eastAsiaTheme="minorEastAsia" w:hAnsi="Cambria Math"/>
-                              </w:rPr>
-                              <m:t>exp</m:t>
-                            </m:r>
-                            <m:ctrlPr>
-                              <w:rPr>
-                                <w:rFonts w:ascii="Cambria Math" w:eastAsiaTheme="minorEastAsia" w:hAnsi="Cambria Math"/>
-                                <w:i/>
-                              </w:rPr>
-                            </m:ctrlPr>
-                          </m:fName>
-                          <m:e>
-                            <m:d>
-                              <m:dPr>
-                                <m:ctrlPr>
-                                  <w:rPr>
-                                    <w:rFonts w:ascii="Cambria Math" w:eastAsiaTheme="minorEastAsia" w:hAnsi="Cambria Math"/>
-                                    <w:i/>
-                                  </w:rPr>
-                                </m:ctrlPr>
-                              </m:dPr>
-                              <m:e>
-                                <m:f>
-                                  <m:fPr>
-                                    <m:ctrlPr>
-                                      <w:rPr>
-                                        <w:rFonts w:ascii="Cambria Math" w:eastAsiaTheme="minorEastAsia" w:hAnsi="Cambria Math"/>
-                                        <w:i/>
-                                      </w:rPr>
-                                    </m:ctrlPr>
-                                  </m:fPr>
-                                  <m:num>
-                                    <m:r>
-                                      <w:rPr>
-                                        <w:rFonts w:ascii="Cambria Math" w:eastAsiaTheme="minorEastAsia" w:hAnsi="Cambria Math"/>
-                                      </w:rPr>
-                                      <m:t>b</m:t>
-                                    </m:r>
-                                  </m:num>
-                                  <m:den>
-                                    <m:r>
-                                      <w:rPr>
-                                        <w:rFonts w:ascii="Cambria Math" w:eastAsiaTheme="minorEastAsia" w:hAnsi="Cambria Math"/>
-                                      </w:rPr>
-                                      <m:t>T</m:t>
                                     </m:r>
                                   </m:den>
                                 </m:f>
@@ -11782,6 +12787,12 @@
                         </m:ctrlPr>
                       </m:dPr>
                       <m:e>
+                        <m:r>
+                          <w:rPr>
+                            <w:rFonts w:ascii="Cambria Math" w:eastAsiaTheme="minorEastAsia" w:hAnsi="Cambria Math"/>
+                          </w:rPr>
+                          <m:t>-</m:t>
+                        </m:r>
                         <m:f>
                           <m:fPr>
                             <m:ctrlPr>
@@ -11796,7 +12807,7 @@
                               <w:rPr>
                                 <w:rFonts w:ascii="Cambria Math" w:eastAsiaTheme="minorEastAsia" w:hAnsi="Cambria Math"/>
                               </w:rPr>
-                              <m:t>b</m:t>
+                              <m:t>T</m:t>
                             </m:r>
                           </m:num>
                           <m:den>
@@ -11804,7 +12815,7 @@
                               <w:rPr>
                                 <w:rFonts w:ascii="Cambria Math" w:eastAsiaTheme="minorEastAsia" w:hAnsi="Cambria Math"/>
                               </w:rPr>
-                              <m:t>T</m:t>
+                              <m:t>c</m:t>
                             </m:r>
                           </m:den>
                         </m:f>
@@ -11958,6 +12969,7 @@
                             <m:ctrlPr>
                               <w:rPr>
                                 <w:rFonts w:ascii="Cambria Math" w:eastAsiaTheme="minorEastAsia" w:hAnsi="Cambria Math"/>
+                                <w:i/>
                               </w:rPr>
                             </m:ctrlPr>
                           </m:funcPr>
@@ -11974,7 +12986,6 @@
                             <m:ctrlPr>
                               <w:rPr>
                                 <w:rFonts w:ascii="Cambria Math" w:eastAsiaTheme="minorEastAsia" w:hAnsi="Cambria Math"/>
-                                <w:i/>
                               </w:rPr>
                             </m:ctrlPr>
                           </m:fName>
@@ -11989,6 +13000,85 @@
                                 </m:ctrlPr>
                               </m:dPr>
                               <m:e>
+                                <m:r>
+                                  <w:rPr>
+                                    <w:rFonts w:ascii="Cambria Math" w:eastAsiaTheme="minorEastAsia" w:hAnsi="Cambria Math"/>
+                                  </w:rPr>
+                                  <m:t>-</m:t>
+                                </m:r>
+                                <m:f>
+                                  <m:fPr>
+                                    <m:ctrlPr>
+                                      <w:rPr>
+                                        <w:rFonts w:ascii="Cambria Math" w:eastAsiaTheme="minorEastAsia" w:hAnsi="Cambria Math"/>
+                                        <w:i/>
+                                      </w:rPr>
+                                    </m:ctrlPr>
+                                  </m:fPr>
+                                  <m:num>
+                                    <m:r>
+                                      <w:rPr>
+                                        <w:rFonts w:ascii="Cambria Math" w:eastAsiaTheme="minorEastAsia" w:hAnsi="Cambria Math"/>
+                                      </w:rPr>
+                                      <m:t>b</m:t>
+                                    </m:r>
+                                  </m:num>
+                                  <m:den>
+                                    <m:r>
+                                      <w:rPr>
+                                        <w:rFonts w:ascii="Cambria Math" w:eastAsiaTheme="minorEastAsia" w:hAnsi="Cambria Math"/>
+                                      </w:rPr>
+                                      <m:t>T</m:t>
+                                    </m:r>
+                                  </m:den>
+                                </m:f>
+                              </m:e>
+                            </m:d>
+                          </m:e>
+                        </m:func>
+                        <m:r>
+                          <w:rPr>
+                            <w:rFonts w:ascii="Cambria Math" w:eastAsiaTheme="minorEastAsia" w:hAnsi="Cambria Math"/>
+                          </w:rPr>
+                          <m:t>+</m:t>
+                        </m:r>
+                        <m:func>
+                          <m:funcPr>
+                            <m:ctrlPr>
+                              <w:rPr>
+                                <w:rFonts w:ascii="Cambria Math" w:eastAsiaTheme="minorEastAsia" w:hAnsi="Cambria Math"/>
+                                <w:i/>
+                              </w:rPr>
+                            </m:ctrlPr>
+                          </m:funcPr>
+                          <m:fName>
+                            <m:r>
+                              <m:rPr>
+                                <m:sty m:val="p"/>
+                              </m:rPr>
+                              <w:rPr>
+                                <w:rFonts w:ascii="Cambria Math" w:eastAsiaTheme="minorEastAsia" w:hAnsi="Cambria Math"/>
+                              </w:rPr>
+                              <m:t>exp</m:t>
+                            </m:r>
+                          </m:fName>
+                          <m:e>
+                            <m:d>
+                              <m:dPr>
+                                <m:ctrlPr>
+                                  <w:rPr>
+                                    <w:rFonts w:ascii="Cambria Math" w:eastAsiaTheme="minorEastAsia" w:hAnsi="Cambria Math"/>
+                                    <w:i/>
+                                  </w:rPr>
+                                </m:ctrlPr>
+                              </m:dPr>
+                              <m:e>
+                                <m:r>
+                                  <w:rPr>
+                                    <w:rFonts w:ascii="Cambria Math" w:eastAsiaTheme="minorEastAsia" w:hAnsi="Cambria Math"/>
+                                  </w:rPr>
+                                  <m:t>-</m:t>
+                                </m:r>
                                 <m:f>
                                   <m:fPr>
                                     <m:ctrlPr>
@@ -12012,78 +13102,6 @@
                                         <w:rFonts w:ascii="Cambria Math" w:eastAsiaTheme="minorEastAsia" w:hAnsi="Cambria Math"/>
                                       </w:rPr>
                                       <m:t>c</m:t>
-                                    </m:r>
-                                  </m:den>
-                                </m:f>
-                              </m:e>
-                            </m:d>
-                          </m:e>
-                        </m:func>
-                        <m:r>
-                          <w:rPr>
-                            <w:rFonts w:ascii="Cambria Math" w:eastAsiaTheme="minorEastAsia" w:hAnsi="Cambria Math"/>
-                          </w:rPr>
-                          <m:t>+</m:t>
-                        </m:r>
-                        <m:func>
-                          <m:funcPr>
-                            <m:ctrlPr>
-                              <w:rPr>
-                                <w:rFonts w:ascii="Cambria Math" w:eastAsiaTheme="minorEastAsia" w:hAnsi="Cambria Math"/>
-                              </w:rPr>
-                            </m:ctrlPr>
-                          </m:funcPr>
-                          <m:fName>
-                            <m:r>
-                              <m:rPr>
-                                <m:sty m:val="p"/>
-                              </m:rPr>
-                              <w:rPr>
-                                <w:rFonts w:ascii="Cambria Math" w:eastAsiaTheme="minorEastAsia" w:hAnsi="Cambria Math"/>
-                              </w:rPr>
-                              <m:t>exp</m:t>
-                            </m:r>
-                            <m:ctrlPr>
-                              <w:rPr>
-                                <w:rFonts w:ascii="Cambria Math" w:eastAsiaTheme="minorEastAsia" w:hAnsi="Cambria Math"/>
-                                <w:i/>
-                              </w:rPr>
-                            </m:ctrlPr>
-                          </m:fName>
-                          <m:e>
-                            <m:d>
-                              <m:dPr>
-                                <m:ctrlPr>
-                                  <w:rPr>
-                                    <w:rFonts w:ascii="Cambria Math" w:eastAsiaTheme="minorEastAsia" w:hAnsi="Cambria Math"/>
-                                    <w:i/>
-                                  </w:rPr>
-                                </m:ctrlPr>
-                              </m:dPr>
-                              <m:e>
-                                <m:f>
-                                  <m:fPr>
-                                    <m:ctrlPr>
-                                      <w:rPr>
-                                        <w:rFonts w:ascii="Cambria Math" w:eastAsiaTheme="minorEastAsia" w:hAnsi="Cambria Math"/>
-                                        <w:i/>
-                                      </w:rPr>
-                                    </m:ctrlPr>
-                                  </m:fPr>
-                                  <m:num>
-                                    <m:r>
-                                      <w:rPr>
-                                        <w:rFonts w:ascii="Cambria Math" w:eastAsiaTheme="minorEastAsia" w:hAnsi="Cambria Math"/>
-                                      </w:rPr>
-                                      <m:t>b</m:t>
-                                    </m:r>
-                                  </m:num>
-                                  <m:den>
-                                    <m:r>
-                                      <w:rPr>
-                                        <w:rFonts w:ascii="Cambria Math" w:eastAsiaTheme="minorEastAsia" w:hAnsi="Cambria Math"/>
-                                      </w:rPr>
-                                      <m:t>T</m:t>
                                     </m:r>
                                   </m:den>
                                 </m:f>

</xml_diff>